<commit_message>
updated SRS with diagram
</commit_message>
<xml_diff>
--- a/SRS.docx
+++ b/SRS.docx
@@ -680,7 +680,148 @@
           <w:sz w:val="32"/>
           <w:szCs w:val="32"/>
         </w:rPr>
+        <w:t>Dependencies</w:t>
+      </w:r>
+    </w:p>
+    <w:p>
+      <w:pPr>
+        <w:pStyle w:val="ListParagraph"/>
+        <w:numPr>
+          <w:ilvl w:val="2"/>
+          <w:numId w:val="1"/>
+        </w:numPr>
+        <w:rPr>
+          <w:sz w:val="32"/>
+          <w:szCs w:val="32"/>
+        </w:rPr>
+      </w:pPr>
+      <w:r>
+        <w:rPr>
+          <w:sz w:val="32"/>
+          <w:szCs w:val="32"/>
+        </w:rPr>
+        <w:t>T</w:t>
+      </w:r>
+      <w:r>
+        <w:rPr>
+          <w:sz w:val="32"/>
+          <w:szCs w:val="32"/>
+        </w:rPr>
+        <w:t xml:space="preserve">he user needs to have a Python interpreter installed on </w:t>
+      </w:r>
+      <w:r>
+        <w:rPr>
+          <w:sz w:val="32"/>
+          <w:szCs w:val="32"/>
+        </w:rPr>
+        <w:t>the</w:t>
+      </w:r>
+      <w:r>
+        <w:rPr>
+          <w:sz w:val="32"/>
+          <w:szCs w:val="32"/>
+        </w:rPr>
+        <w:t xml:space="preserve"> machine to </w:t>
+      </w:r>
+      <w:r>
+        <w:rPr>
+          <w:sz w:val="32"/>
+          <w:szCs w:val="32"/>
+        </w:rPr>
+        <w:t>execute</w:t>
+      </w:r>
+      <w:r>
+        <w:rPr>
+          <w:sz w:val="32"/>
+          <w:szCs w:val="32"/>
+        </w:rPr>
+        <w:t xml:space="preserve"> the program</w:t>
+      </w:r>
+    </w:p>
+    <w:p>
+      <w:pPr>
+        <w:pStyle w:val="ListParagraph"/>
+        <w:numPr>
+          <w:ilvl w:val="1"/>
+          <w:numId w:val="1"/>
+        </w:numPr>
+        <w:rPr>
+          <w:sz w:val="32"/>
+          <w:szCs w:val="32"/>
+        </w:rPr>
+      </w:pPr>
+      <w:r>
+        <w:rPr>
+          <w:sz w:val="32"/>
+          <w:szCs w:val="32"/>
+        </w:rPr>
+        <w:lastRenderedPageBreak/>
         <w:t>Activity diagram representing one game session</w:t>
+      </w:r>
+    </w:p>
+    <w:p>
+      <w:pPr>
+        <w:pStyle w:val="ListParagraph"/>
+        <w:ind w:left="1224"/>
+        <w:rPr>
+          <w:sz w:val="32"/>
+          <w:szCs w:val="32"/>
+        </w:rPr>
+      </w:pPr>
+      <w:r>
+        <w:rPr>
+          <w:noProof/>
+          <w:sz w:val="32"/>
+          <w:szCs w:val="32"/>
+        </w:rPr>
+        <w:drawing>
+          <wp:inline distT="0" distB="0" distL="0" distR="0" wp14:anchorId="654EE66A" wp14:editId="24E4F6D3">
+            <wp:extent cx="4108862" cy="6261906"/>
+            <wp:effectExtent l="19050" t="19050" r="25400" b="24765"/>
+            <wp:docPr id="1" name="Picture 1"/>
+            <wp:cNvGraphicFramePr>
+              <a:graphicFrameLocks xmlns:a="http://schemas.openxmlformats.org/drawingml/2006/main" noChangeAspect="1"/>
+            </wp:cNvGraphicFramePr>
+            <a:graphic xmlns:a="http://schemas.openxmlformats.org/drawingml/2006/main">
+              <a:graphicData uri="http://schemas.openxmlformats.org/drawingml/2006/picture">
+                <pic:pic xmlns:pic="http://schemas.openxmlformats.org/drawingml/2006/picture">
+                  <pic:nvPicPr>
+                    <pic:cNvPr id="1" name="activity_diagram.jpg"/>
+                    <pic:cNvPicPr/>
+                  </pic:nvPicPr>
+                  <pic:blipFill>
+                    <a:blip r:embed="rId5">
+                      <a:extLst>
+                        <a:ext uri="{28A0092B-C50C-407E-A947-70E740481C1C}">
+                          <a14:useLocalDpi xmlns:a14="http://schemas.microsoft.com/office/drawing/2010/main" val="0"/>
+                        </a:ext>
+                      </a:extLst>
+                    </a:blip>
+                    <a:stretch>
+                      <a:fillRect/>
+                    </a:stretch>
+                  </pic:blipFill>
+                  <pic:spPr>
+                    <a:xfrm>
+                      <a:off x="0" y="0"/>
+                      <a:ext cx="4123205" cy="6283765"/>
+                    </a:xfrm>
+                    <a:prstGeom prst="rect">
+                      <a:avLst/>
+                    </a:prstGeom>
+                    <a:ln w="3175">
+                      <a:solidFill>
+                        <a:schemeClr val="bg1">
+                          <a:lumMod val="95000"/>
+                        </a:schemeClr>
+                      </a:solidFill>
+                    </a:ln>
+                  </pic:spPr>
+                </pic:pic>
+              </a:graphicData>
+            </a:graphic>
+          </wp:inline>
+        </w:drawing>
       </w:r>
       <w:bookmarkStart w:id="0" w:name="_GoBack"/>
       <w:bookmarkEnd w:id="0"/>
@@ -688,6 +829,48 @@
     <w:p>
       <w:pPr>
         <w:pStyle w:val="ListParagraph"/>
+        <w:ind w:left="1224"/>
+      </w:pPr>
+      <w:r>
+        <w:t>Figure 1</w:t>
+      </w:r>
+    </w:p>
+    <w:p>
+      <w:pPr>
+        <w:pStyle w:val="ListParagraph"/>
+        <w:ind w:left="1224"/>
+      </w:pPr>
+    </w:p>
+    <w:p>
+      <w:pPr>
+        <w:pStyle w:val="ListParagraph"/>
+        <w:numPr>
+          <w:ilvl w:val="0"/>
+          <w:numId w:val="1"/>
+        </w:numPr>
+        <w:rPr>
+          <w:sz w:val="32"/>
+          <w:szCs w:val="32"/>
+        </w:rPr>
+      </w:pPr>
+      <w:r>
+        <w:rPr>
+          <w:sz w:val="32"/>
+          <w:szCs w:val="32"/>
+        </w:rPr>
+        <w:t xml:space="preserve">System Features and </w:t>
+      </w:r>
+      <w:r>
+        <w:rPr>
+          <w:sz w:val="32"/>
+          <w:szCs w:val="32"/>
+        </w:rPr>
+        <w:t>Requirements</w:t>
+      </w:r>
+    </w:p>
+    <w:p>
+      <w:pPr>
+        <w:pStyle w:val="ListParagraph"/>
         <w:numPr>
           <w:ilvl w:val="1"/>
           <w:numId w:val="1"/>
@@ -702,7 +885,14 @@
           <w:sz w:val="32"/>
           <w:szCs w:val="32"/>
         </w:rPr>
-        <w:t>Dependencies</w:t>
+        <w:t xml:space="preserve">Functional </w:t>
+      </w:r>
+      <w:r>
+        <w:rPr>
+          <w:sz w:val="32"/>
+          <w:szCs w:val="32"/>
+        </w:rPr>
+        <w:t>Requirements</w:t>
       </w:r>
     </w:p>
     <w:p>
@@ -722,117 +912,15 @@
           <w:sz w:val="32"/>
           <w:szCs w:val="32"/>
         </w:rPr>
+        <w:t xml:space="preserve">If the user inputs an integer outside the minimum and the maximum allowed row number, then the program must </w:t>
+      </w:r>
+      <w:r>
+        <w:rPr>
+          <w:sz w:val="32"/>
+          <w:szCs w:val="32"/>
+        </w:rPr>
         <w:lastRenderedPageBreak/>
-        <w:t>T</w:t>
-      </w:r>
-      <w:r>
-        <w:rPr>
-          <w:sz w:val="32"/>
-          <w:szCs w:val="32"/>
-        </w:rPr>
-        <w:t xml:space="preserve">he user needs to have a Python interpreter installed on </w:t>
-      </w:r>
-      <w:r>
-        <w:rPr>
-          <w:sz w:val="32"/>
-          <w:szCs w:val="32"/>
-        </w:rPr>
-        <w:t>the</w:t>
-      </w:r>
-      <w:r>
-        <w:rPr>
-          <w:sz w:val="32"/>
-          <w:szCs w:val="32"/>
-        </w:rPr>
-        <w:t xml:space="preserve"> machine to </w:t>
-      </w:r>
-      <w:r>
-        <w:rPr>
-          <w:sz w:val="32"/>
-          <w:szCs w:val="32"/>
-        </w:rPr>
-        <w:t>execute</w:t>
-      </w:r>
-      <w:r>
-        <w:rPr>
-          <w:sz w:val="32"/>
-          <w:szCs w:val="32"/>
-        </w:rPr>
-        <w:t xml:space="preserve"> the program</w:t>
-      </w:r>
-    </w:p>
-    <w:p>
-      <w:pPr>
-        <w:pStyle w:val="ListParagraph"/>
-        <w:numPr>
-          <w:ilvl w:val="0"/>
-          <w:numId w:val="1"/>
-        </w:numPr>
-        <w:rPr>
-          <w:sz w:val="32"/>
-          <w:szCs w:val="32"/>
-        </w:rPr>
-      </w:pPr>
-      <w:r>
-        <w:rPr>
-          <w:sz w:val="32"/>
-          <w:szCs w:val="32"/>
-        </w:rPr>
-        <w:t xml:space="preserve">System Features and </w:t>
-      </w:r>
-      <w:r>
-        <w:rPr>
-          <w:sz w:val="32"/>
-          <w:szCs w:val="32"/>
-        </w:rPr>
-        <w:t>Requirements</w:t>
-      </w:r>
-    </w:p>
-    <w:p>
-      <w:pPr>
-        <w:pStyle w:val="ListParagraph"/>
-        <w:numPr>
-          <w:ilvl w:val="1"/>
-          <w:numId w:val="1"/>
-        </w:numPr>
-        <w:rPr>
-          <w:sz w:val="32"/>
-          <w:szCs w:val="32"/>
-        </w:rPr>
-      </w:pPr>
-      <w:r>
-        <w:rPr>
-          <w:sz w:val="32"/>
-          <w:szCs w:val="32"/>
-        </w:rPr>
-        <w:t xml:space="preserve">Functional </w:t>
-      </w:r>
-      <w:r>
-        <w:rPr>
-          <w:sz w:val="32"/>
-          <w:szCs w:val="32"/>
-        </w:rPr>
-        <w:t>Requirements</w:t>
-      </w:r>
-    </w:p>
-    <w:p>
-      <w:pPr>
-        <w:pStyle w:val="ListParagraph"/>
-        <w:numPr>
-          <w:ilvl w:val="2"/>
-          <w:numId w:val="1"/>
-        </w:numPr>
-        <w:rPr>
-          <w:sz w:val="32"/>
-          <w:szCs w:val="32"/>
-        </w:rPr>
-      </w:pPr>
-      <w:r>
-        <w:rPr>
-          <w:sz w:val="32"/>
-          <w:szCs w:val="32"/>
-        </w:rPr>
-        <w:t>If the user inputs an integer outside the minimum and the maximum allowed row number, then the program must warn the user and give the user another chance to give an input</w:t>
+        <w:t>warn the user and give the user another chance to give an input</w:t>
       </w:r>
     </w:p>
     <w:p>

</xml_diff>